<commit_message>
build and remove tile system
</commit_message>
<xml_diff>
--- a/ProgressReport_Benevole.docx
+++ b/ProgressReport_Benevole.docx
@@ -47,6 +47,7 @@
           <w:szCs w:val="28"/>
         </w:rPr>
       </w:pPr>
+      <w:proofErr w:type="spellStart"/>
       <w:r>
         <w:rPr>
           <w:rFonts w:ascii="Cambria" w:hAnsi="Cambria" w:cs="Poppins"/>
@@ -57,6 +58,7 @@
         </w:rPr>
         <w:t>Benevole</w:t>
       </w:r>
+      <w:proofErr w:type="spellEnd"/>
     </w:p>
     <w:p>
       <w:pPr>
@@ -91,7 +93,63 @@
         <w:rPr>
           <w:rFonts w:ascii="Cambria" w:hAnsi="Cambria" w:cs="Poppins"/>
         </w:rPr>
-        <w:t>- Pengumpulan dan penentuan ide dan referensi aset visual</w:t>
+        <w:t xml:space="preserve">- </w:t>
+      </w:r>
+      <w:proofErr w:type="spellStart"/>
+      <w:r>
+        <w:rPr>
+          <w:rFonts w:ascii="Cambria" w:hAnsi="Cambria" w:cs="Poppins"/>
+        </w:rPr>
+        <w:t>Pengumpulan</w:t>
+      </w:r>
+      <w:proofErr w:type="spellEnd"/>
+      <w:r>
+        <w:rPr>
+          <w:rFonts w:ascii="Cambria" w:hAnsi="Cambria" w:cs="Poppins"/>
+        </w:rPr>
+        <w:t xml:space="preserve"> dan </w:t>
+      </w:r>
+      <w:proofErr w:type="spellStart"/>
+      <w:r>
+        <w:rPr>
+          <w:rFonts w:ascii="Cambria" w:hAnsi="Cambria" w:cs="Poppins"/>
+        </w:rPr>
+        <w:t>penentuan</w:t>
+      </w:r>
+      <w:proofErr w:type="spellEnd"/>
+      <w:r>
+        <w:rPr>
+          <w:rFonts w:ascii="Cambria" w:hAnsi="Cambria" w:cs="Poppins"/>
+        </w:rPr>
+        <w:t xml:space="preserve"> ide dan </w:t>
+      </w:r>
+      <w:proofErr w:type="spellStart"/>
+      <w:r>
+        <w:rPr>
+          <w:rFonts w:ascii="Cambria" w:hAnsi="Cambria" w:cs="Poppins"/>
+        </w:rPr>
+        <w:t>referensi</w:t>
+      </w:r>
+      <w:proofErr w:type="spellEnd"/>
+      <w:r>
+        <w:rPr>
+          <w:rFonts w:ascii="Cambria" w:hAnsi="Cambria" w:cs="Poppins"/>
+        </w:rPr>
+        <w:t xml:space="preserve"> </w:t>
+      </w:r>
+      <w:proofErr w:type="spellStart"/>
+      <w:r>
+        <w:rPr>
+          <w:rFonts w:ascii="Cambria" w:hAnsi="Cambria" w:cs="Poppins"/>
+        </w:rPr>
+        <w:t>aset</w:t>
+      </w:r>
+      <w:proofErr w:type="spellEnd"/>
+      <w:r>
+        <w:rPr>
+          <w:rFonts w:ascii="Cambria" w:hAnsi="Cambria" w:cs="Poppins"/>
+        </w:rPr>
+        <w:t xml:space="preserve"> visual</w:t>
       </w:r>
       <w:r>
         <w:rPr>
@@ -111,13 +169,69 @@
         <w:rPr>
           <w:rFonts w:ascii="Cambria" w:hAnsi="Cambria" w:cs="Poppins"/>
         </w:rPr>
-        <w:t>- Menambahkan grid tiling system</w:t>
-      </w:r>
-      <w:r>
-        <w:rPr>
-          <w:rFonts w:ascii="Cambria" w:hAnsi="Cambria" w:cs="Poppins"/>
-        </w:rPr>
-        <w:t xml:space="preserve"> dan fungsi dasar petak.</w:t>
+        <w:t xml:space="preserve">- </w:t>
+      </w:r>
+      <w:proofErr w:type="spellStart"/>
+      <w:r>
+        <w:rPr>
+          <w:rFonts w:ascii="Cambria" w:hAnsi="Cambria" w:cs="Poppins"/>
+        </w:rPr>
+        <w:t>Menambahkan</w:t>
+      </w:r>
+      <w:proofErr w:type="spellEnd"/>
+      <w:r>
+        <w:rPr>
+          <w:rFonts w:ascii="Cambria" w:hAnsi="Cambria" w:cs="Poppins"/>
+        </w:rPr>
+        <w:t xml:space="preserve"> grid tiling system</w:t>
+      </w:r>
+      <w:r>
+        <w:rPr>
+          <w:rFonts w:ascii="Cambria" w:hAnsi="Cambria" w:cs="Poppins"/>
+        </w:rPr>
+        <w:t xml:space="preserve"> dan </w:t>
+      </w:r>
+      <w:proofErr w:type="spellStart"/>
+      <w:r>
+        <w:rPr>
+          <w:rFonts w:ascii="Cambria" w:hAnsi="Cambria" w:cs="Poppins"/>
+        </w:rPr>
+        <w:t>fungsi</w:t>
+      </w:r>
+      <w:proofErr w:type="spellEnd"/>
+      <w:r>
+        <w:rPr>
+          <w:rFonts w:ascii="Cambria" w:hAnsi="Cambria" w:cs="Poppins"/>
+        </w:rPr>
+        <w:t xml:space="preserve"> </w:t>
+      </w:r>
+      <w:proofErr w:type="spellStart"/>
+      <w:r>
+        <w:rPr>
+          <w:rFonts w:ascii="Cambria" w:hAnsi="Cambria" w:cs="Poppins"/>
+        </w:rPr>
+        <w:t>dasar</w:t>
+      </w:r>
+      <w:proofErr w:type="spellEnd"/>
+      <w:r>
+        <w:rPr>
+          <w:rFonts w:ascii="Cambria" w:hAnsi="Cambria" w:cs="Poppins"/>
+        </w:rPr>
+        <w:t xml:space="preserve"> </w:t>
+      </w:r>
+      <w:proofErr w:type="spellStart"/>
+      <w:r>
+        <w:rPr>
+          <w:rFonts w:ascii="Cambria" w:hAnsi="Cambria" w:cs="Poppins"/>
+        </w:rPr>
+        <w:t>petak</w:t>
+      </w:r>
+      <w:proofErr w:type="spellEnd"/>
+      <w:r>
+        <w:rPr>
+          <w:rFonts w:ascii="Cambria" w:hAnsi="Cambria" w:cs="Poppins"/>
+        </w:rPr>
+        <w:t>.</w:t>
       </w:r>
     </w:p>
     <w:p>
@@ -131,7 +245,21 @@
         <w:rPr>
           <w:rFonts w:ascii="Cambria" w:hAnsi="Cambria" w:cs="Poppins"/>
         </w:rPr>
-        <w:t>- Menambahkan movement panning dan zooming pada camera</w:t>
+        <w:t xml:space="preserve">- </w:t>
+      </w:r>
+      <w:proofErr w:type="spellStart"/>
+      <w:r>
+        <w:rPr>
+          <w:rFonts w:ascii="Cambria" w:hAnsi="Cambria" w:cs="Poppins"/>
+        </w:rPr>
+        <w:t>Menambahkan</w:t>
+      </w:r>
+      <w:proofErr w:type="spellEnd"/>
+      <w:r>
+        <w:rPr>
+          <w:rFonts w:ascii="Cambria" w:hAnsi="Cambria" w:cs="Poppins"/>
+        </w:rPr>
+        <w:t xml:space="preserve"> movement panning dan zooming pada camera</w:t>
       </w:r>
       <w:r>
         <w:rPr>
@@ -139,6 +267,160 @@
         </w:rPr>
         <w:t>.</w:t>
       </w:r>
+    </w:p>
+    <w:p>
+      <w:pPr>
+        <w:spacing w:after="0" w:line="360" w:lineRule="auto"/>
+        <w:rPr>
+          <w:rFonts w:ascii="Cambria" w:hAnsi="Cambria" w:cs="Poppins"/>
+        </w:rPr>
+      </w:pPr>
+    </w:p>
+    <w:p>
+      <w:pPr>
+        <w:spacing w:after="0" w:line="360" w:lineRule="auto"/>
+        <w:rPr>
+          <w:rFonts w:ascii="Cambria" w:hAnsi="Cambria" w:cs="Poppins"/>
+          <w:b/>
+          <w:bCs/>
+          <w:sz w:val="24"/>
+          <w:szCs w:val="24"/>
+        </w:rPr>
+      </w:pPr>
+      <w:r>
+        <w:rPr>
+          <w:rFonts w:ascii="Cambria" w:hAnsi="Cambria" w:cs="Poppins"/>
+          <w:b/>
+          <w:bCs/>
+          <w:sz w:val="24"/>
+          <w:szCs w:val="24"/>
+        </w:rPr>
+        <w:t xml:space="preserve">Day </w:t>
+      </w:r>
+      <w:r>
+        <w:rPr>
+          <w:rFonts w:ascii="Cambria" w:hAnsi="Cambria" w:cs="Poppins"/>
+          <w:b/>
+          <w:bCs/>
+          <w:sz w:val="24"/>
+          <w:szCs w:val="24"/>
+        </w:rPr>
+        <w:t>2</w:t>
+      </w:r>
+    </w:p>
+    <w:p>
+      <w:pPr>
+        <w:spacing w:after="0" w:line="360" w:lineRule="auto"/>
+        <w:rPr>
+          <w:rFonts w:ascii="Cambria" w:hAnsi="Cambria" w:cs="Poppins"/>
+        </w:rPr>
+      </w:pPr>
+      <w:r>
+        <w:rPr>
+          <w:rFonts w:ascii="Cambria" w:hAnsi="Cambria" w:cs="Poppins"/>
+        </w:rPr>
+        <w:t xml:space="preserve">- </w:t>
+      </w:r>
+      <w:proofErr w:type="spellStart"/>
+      <w:r>
+        <w:rPr>
+          <w:rFonts w:ascii="Cambria" w:hAnsi="Cambria" w:cs="Poppins"/>
+        </w:rPr>
+        <w:t>Penentuan</w:t>
+      </w:r>
+      <w:proofErr w:type="spellEnd"/>
+      <w:r>
+        <w:rPr>
+          <w:rFonts w:ascii="Cambria" w:hAnsi="Cambria" w:cs="Poppins"/>
+        </w:rPr>
+        <w:t xml:space="preserve"> art style dan </w:t>
+      </w:r>
+      <w:proofErr w:type="spellStart"/>
+      <w:r>
+        <w:rPr>
+          <w:rFonts w:ascii="Cambria" w:hAnsi="Cambria" w:cs="Poppins"/>
+        </w:rPr>
+        <w:t>penambahan</w:t>
+      </w:r>
+      <w:proofErr w:type="spellEnd"/>
+      <w:r>
+        <w:rPr>
+          <w:rFonts w:ascii="Cambria" w:hAnsi="Cambria" w:cs="Poppins"/>
+        </w:rPr>
+        <w:t xml:space="preserve"> </w:t>
+      </w:r>
+      <w:proofErr w:type="spellStart"/>
+      <w:r>
+        <w:rPr>
+          <w:rFonts w:ascii="Cambria" w:hAnsi="Cambria" w:cs="Poppins"/>
+        </w:rPr>
+        <w:t>referensi</w:t>
+      </w:r>
+      <w:proofErr w:type="spellEnd"/>
+      <w:r>
+        <w:rPr>
+          <w:rFonts w:ascii="Cambria" w:hAnsi="Cambria" w:cs="Poppins"/>
+        </w:rPr>
+        <w:t xml:space="preserve"> </w:t>
+      </w:r>
+      <w:proofErr w:type="spellStart"/>
+      <w:r>
+        <w:rPr>
+          <w:rFonts w:ascii="Cambria" w:hAnsi="Cambria" w:cs="Poppins"/>
+        </w:rPr>
+        <w:t>aset</w:t>
+      </w:r>
+      <w:proofErr w:type="spellEnd"/>
+      <w:r>
+        <w:rPr>
+          <w:rFonts w:ascii="Cambria" w:hAnsi="Cambria" w:cs="Poppins"/>
+        </w:rPr>
+        <w:t xml:space="preserve"> visual</w:t>
+      </w:r>
+    </w:p>
+    <w:p>
+      <w:pPr>
+        <w:spacing w:after="0" w:line="360" w:lineRule="auto"/>
+        <w:rPr>
+          <w:rFonts w:ascii="Cambria" w:hAnsi="Cambria" w:cs="Poppins"/>
+        </w:rPr>
+      </w:pPr>
+      <w:r>
+        <w:rPr>
+          <w:rFonts w:ascii="Cambria" w:hAnsi="Cambria" w:cs="Poppins"/>
+        </w:rPr>
+        <w:t xml:space="preserve">- Testing </w:t>
+      </w:r>
+      <w:proofErr w:type="spellStart"/>
+      <w:r>
+        <w:rPr>
+          <w:rFonts w:ascii="Cambria" w:hAnsi="Cambria" w:cs="Poppins"/>
+        </w:rPr>
+        <w:t>sistem</w:t>
+      </w:r>
+      <w:proofErr w:type="spellEnd"/>
+      <w:r>
+        <w:rPr>
+          <w:rFonts w:ascii="Cambria" w:hAnsi="Cambria" w:cs="Poppins"/>
+        </w:rPr>
+        <w:t xml:space="preserve"> build and remove tile</w:t>
+      </w:r>
+    </w:p>
+    <w:p>
+      <w:pPr>
+        <w:spacing w:after="0" w:line="360" w:lineRule="auto"/>
+        <w:rPr>
+          <w:rFonts w:ascii="Cambria" w:hAnsi="Cambria" w:cs="Poppins"/>
+        </w:rPr>
+      </w:pPr>
+    </w:p>
+    <w:p>
+      <w:pPr>
+        <w:spacing w:after="0" w:line="360" w:lineRule="auto"/>
+        <w:rPr>
+          <w:rFonts w:ascii="Cambria" w:hAnsi="Cambria" w:cs="Poppins"/>
+        </w:rPr>
+      </w:pPr>
     </w:p>
     <w:sectPr>
       <w:pgSz w:w="11906" w:h="16838"/>

</xml_diff>

<commit_message>
penambahan waktu untuk pembuatan petak
</commit_message>
<xml_diff>
--- a/ProgressReport_Benevole.docx
+++ b/ProgressReport_Benevole.docx
@@ -399,52 +399,200 @@
         <w:rPr>
           <w:rFonts w:ascii="Cambria" w:hAnsi="Cambria" w:cs="Poppins"/>
         </w:rPr>
+        <w:t xml:space="preserve">- Menambahkan </w:t>
+      </w:r>
+      <w:r>
+        <w:rPr>
+          <w:rFonts w:ascii="Cambria" w:hAnsi="Cambria" w:cs="Poppins"/>
+        </w:rPr>
+        <w:t>4</w:t>
+      </w:r>
+      <w:r>
+        <w:rPr>
+          <w:rFonts w:ascii="Cambria" w:hAnsi="Cambria" w:cs="Poppins"/>
+        </w:rPr>
+        <w:t xml:space="preserve"> jenis sumber daya, yaitu</w:t>
+      </w:r>
+      <w:r>
+        <w:rPr>
+          <w:rFonts w:ascii="Cambria" w:hAnsi="Cambria" w:cs="Poppins"/>
+        </w:rPr>
+        <w:t xml:space="preserve"> uang,</w:t>
+      </w:r>
+      <w:r>
+        <w:rPr>
+          <w:rFonts w:ascii="Cambria" w:hAnsi="Cambria" w:cs="Poppins"/>
+        </w:rPr>
+        <w:t xml:space="preserve"> material, makanan, dan populasi</w:t>
+      </w:r>
+    </w:p>
+    <w:p>
+      <w:pPr>
+        <w:spacing w:after="0" w:line="360" w:lineRule="auto"/>
+        <w:rPr>
+          <w:rFonts w:ascii="Cambria" w:hAnsi="Cambria" w:cs="Poppins"/>
+        </w:rPr>
+      </w:pPr>
+      <w:r>
+        <w:rPr>
+          <w:rFonts w:ascii="Cambria" w:hAnsi="Cambria" w:cs="Poppins"/>
+        </w:rPr>
+        <w:t>- Memasukkan audio ke dalam permainan</w:t>
+      </w:r>
+    </w:p>
+    <w:p>
+      <w:pPr>
+        <w:spacing w:after="0" w:line="360" w:lineRule="auto"/>
+        <w:rPr>
+          <w:rFonts w:ascii="Cambria" w:hAnsi="Cambria" w:cs="Poppins"/>
+        </w:rPr>
+      </w:pPr>
+    </w:p>
+    <w:p>
+      <w:pPr>
+        <w:spacing w:after="0" w:line="360" w:lineRule="auto"/>
+        <w:rPr>
+          <w:rFonts w:ascii="Cambria" w:hAnsi="Cambria" w:cs="Poppins"/>
+          <w:b/>
+          <w:bCs/>
+          <w:sz w:val="24"/>
+          <w:szCs w:val="24"/>
+        </w:rPr>
+      </w:pPr>
+      <w:r>
+        <w:rPr>
+          <w:rFonts w:ascii="Cambria" w:hAnsi="Cambria" w:cs="Poppins"/>
+          <w:b/>
+          <w:bCs/>
+          <w:sz w:val="24"/>
+          <w:szCs w:val="24"/>
+        </w:rPr>
+        <w:t xml:space="preserve">Day </w:t>
+      </w:r>
+      <w:r>
+        <w:rPr>
+          <w:rFonts w:ascii="Cambria" w:hAnsi="Cambria" w:cs="Poppins"/>
+          <w:b/>
+          <w:bCs/>
+          <w:sz w:val="24"/>
+          <w:szCs w:val="24"/>
+        </w:rPr>
+        <w:t>5</w:t>
+      </w:r>
+    </w:p>
+    <w:p>
+      <w:pPr>
+        <w:spacing w:after="0" w:line="360" w:lineRule="auto"/>
+        <w:rPr>
+          <w:rFonts w:ascii="Cambria" w:hAnsi="Cambria" w:cs="Poppins"/>
+        </w:rPr>
+      </w:pPr>
+      <w:r>
+        <w:rPr>
+          <w:rFonts w:ascii="Cambria" w:hAnsi="Cambria" w:cs="Poppins"/>
+        </w:rPr>
         <w:t xml:space="preserve">- </w:t>
       </w:r>
       <w:r>
         <w:rPr>
           <w:rFonts w:ascii="Cambria" w:hAnsi="Cambria" w:cs="Poppins"/>
         </w:rPr>
-        <w:t xml:space="preserve">Menambahkan </w:t>
-      </w:r>
-      <w:r>
-        <w:rPr>
-          <w:rFonts w:ascii="Cambria" w:hAnsi="Cambria" w:cs="Poppins"/>
-        </w:rPr>
-        <w:t>t</w:t>
-      </w:r>
-      <w:r>
-        <w:rPr>
-          <w:rFonts w:ascii="Cambria" w:hAnsi="Cambria" w:cs="Poppins"/>
-        </w:rPr>
-        <w:t xml:space="preserve"> jenis sumber daya, yaitu</w:t>
-      </w:r>
-      <w:r>
-        <w:rPr>
-          <w:rFonts w:ascii="Cambria" w:hAnsi="Cambria" w:cs="Poppins"/>
-        </w:rPr>
-        <w:t xml:space="preserve"> uang,</w:t>
-      </w:r>
-      <w:r>
-        <w:rPr>
-          <w:rFonts w:ascii="Cambria" w:hAnsi="Cambria" w:cs="Poppins"/>
-        </w:rPr>
-        <w:t xml:space="preserve"> material, makanan, dan populasi</w:t>
-      </w:r>
-    </w:p>
-    <w:p>
-      <w:pPr>
-        <w:spacing w:after="0" w:line="360" w:lineRule="auto"/>
-        <w:rPr>
-          <w:rFonts w:ascii="Cambria" w:hAnsi="Cambria" w:cs="Poppins"/>
-        </w:rPr>
-      </w:pPr>
-      <w:r>
-        <w:rPr>
-          <w:rFonts w:ascii="Cambria" w:hAnsi="Cambria" w:cs="Poppins"/>
-        </w:rPr>
-        <w:t>- Memasukkan audio ke dalam permainan</w:t>
-      </w:r>
+        <w:t>Pe</w:t>
+      </w:r>
+      <w:r>
+        <w:rPr>
+          <w:rFonts w:ascii="Cambria" w:hAnsi="Cambria" w:cs="Poppins"/>
+        </w:rPr>
+        <w:t>mbuatan sistem waktu dalam permainan</w:t>
+      </w:r>
+    </w:p>
+    <w:p>
+      <w:pPr>
+        <w:spacing w:after="0" w:line="360" w:lineRule="auto"/>
+        <w:rPr>
+          <w:rFonts w:ascii="Cambria" w:hAnsi="Cambria" w:cs="Poppins"/>
+        </w:rPr>
+      </w:pPr>
+      <w:r>
+        <w:rPr>
+          <w:rFonts w:ascii="Cambria" w:hAnsi="Cambria" w:cs="Poppins"/>
+        </w:rPr>
+        <w:t xml:space="preserve">- Pembuatan asset-aset visual </w:t>
+      </w:r>
+    </w:p>
+    <w:p>
+      <w:pPr>
+        <w:spacing w:after="0" w:line="360" w:lineRule="auto"/>
+        <w:rPr>
+          <w:rFonts w:ascii="Cambria" w:hAnsi="Cambria" w:cs="Poppins"/>
+        </w:rPr>
+      </w:pPr>
+      <w:r>
+        <w:rPr>
+          <w:rFonts w:ascii="Cambria" w:hAnsi="Cambria" w:cs="Poppins"/>
+        </w:rPr>
+        <w:t xml:space="preserve">- </w:t>
+      </w:r>
+      <w:r>
+        <w:rPr>
+          <w:rFonts w:ascii="Cambria" w:hAnsi="Cambria" w:cs="Poppins"/>
+        </w:rPr>
+        <w:t>Penambahan waktu konstruksi pada pembangunan sebuah petak</w:t>
+      </w:r>
+    </w:p>
+    <w:p>
+      <w:pPr>
+        <w:spacing w:after="0" w:line="360" w:lineRule="auto"/>
+        <w:rPr>
+          <w:rFonts w:ascii="Cambria" w:hAnsi="Cambria" w:cs="Poppins"/>
+        </w:rPr>
+      </w:pPr>
+      <w:r>
+        <w:rPr>
+          <w:rFonts w:ascii="Cambria" w:hAnsi="Cambria" w:cs="Poppins"/>
+        </w:rPr>
+        <w:t>- Me</w:t>
+      </w:r>
+      <w:r>
+        <w:rPr>
+          <w:rFonts w:ascii="Cambria" w:hAnsi="Cambria" w:cs="Poppins"/>
+        </w:rPr>
+        <w:t>nambahkan BGM dan SFX</w:t>
+      </w:r>
+    </w:p>
+    <w:p>
+      <w:pPr>
+        <w:spacing w:after="0" w:line="360" w:lineRule="auto"/>
+        <w:rPr>
+          <w:rFonts w:ascii="Cambria" w:hAnsi="Cambria" w:cs="Poppins"/>
+        </w:rPr>
+      </w:pPr>
+      <w:r>
+        <w:rPr>
+          <w:rFonts w:ascii="Cambria" w:hAnsi="Cambria" w:cs="Poppins"/>
+        </w:rPr>
+        <w:t xml:space="preserve">- Pembuatan </w:t>
+      </w:r>
+      <w:r>
+        <w:rPr>
+          <w:rFonts w:ascii="Cambria" w:hAnsi="Cambria" w:cs="Poppins"/>
+        </w:rPr>
+        <w:t>r</w:t>
+      </w:r>
+      <w:r>
+        <w:rPr>
+          <w:rFonts w:ascii="Cambria" w:hAnsi="Cambria" w:cs="Poppins"/>
+        </w:rPr>
+        <w:t>estriksi gerakan kamera</w:t>
+      </w:r>
+    </w:p>
+    <w:p>
+      <w:pPr>
+        <w:spacing w:after="0" w:line="360" w:lineRule="auto"/>
+        <w:rPr>
+          <w:rFonts w:ascii="Cambria" w:hAnsi="Cambria" w:cs="Poppins"/>
+        </w:rPr>
+      </w:pPr>
     </w:p>
     <w:p>
       <w:pPr>

</xml_diff>